<commit_message>
Updated User Manual with Contact Information for Technical Support
</commit_message>
<xml_diff>
--- a/Linear Algrebra HW User Manual.docx
+++ b/Linear Algrebra HW User Manual.docx
@@ -222,29 +222,7 @@
           <w:szCs w:val="36"/>
           <w:u w:val="single"/>
         </w:rPr>
-        <w:t xml:space="preserve">Linear </w:t>
-      </w:r>
-      <w:proofErr w:type="spellStart"/>
-      <w:r>
-        <w:rPr>
-          <w:rFonts w:ascii="Times New Roman" w:hAnsi="Times New Roman"/>
-          <w:b/>
-          <w:sz w:val="36"/>
-          <w:szCs w:val="36"/>
-          <w:u w:val="single"/>
-        </w:rPr>
-        <w:t>Algrebra</w:t>
-      </w:r>
-      <w:proofErr w:type="spellEnd"/>
-      <w:r>
-        <w:rPr>
-          <w:rFonts w:ascii="Times New Roman" w:hAnsi="Times New Roman"/>
-          <w:b/>
-          <w:sz w:val="36"/>
-          <w:szCs w:val="36"/>
-          <w:u w:val="single"/>
-        </w:rPr>
-        <w:t xml:space="preserve"> HW Application:</w:t>
+        <w:t>Linear Algrebra HW Application:</w:t>
       </w:r>
     </w:p>
     <w:p>
@@ -456,29 +434,7 @@
           <w:u w:val="single"/>
         </w:rPr>
         <w:lastRenderedPageBreak/>
-        <w:t xml:space="preserve">What </w:t>
-      </w:r>
-      <w:proofErr w:type="gramStart"/>
-      <w:r>
-        <w:rPr>
-          <w:rFonts w:ascii="Times New Roman" w:hAnsi="Times New Roman"/>
-          <w:b/>
-          <w:sz w:val="36"/>
-          <w:szCs w:val="36"/>
-          <w:u w:val="single"/>
-        </w:rPr>
-        <w:t>To</w:t>
-      </w:r>
-      <w:proofErr w:type="gramEnd"/>
-      <w:r>
-        <w:rPr>
-          <w:rFonts w:ascii="Times New Roman" w:hAnsi="Times New Roman"/>
-          <w:b/>
-          <w:sz w:val="36"/>
-          <w:szCs w:val="36"/>
-          <w:u w:val="single"/>
-        </w:rPr>
-        <w:t xml:space="preserve"> Do When Logged In</w:t>
+        <w:t>What To Do When Logged In</w:t>
       </w:r>
     </w:p>
     <w:p>
@@ -517,29 +473,7 @@
           <w:szCs w:val="36"/>
           <w:u w:val="single"/>
         </w:rPr>
-        <w:t xml:space="preserve">How </w:t>
-      </w:r>
-      <w:proofErr w:type="gramStart"/>
-      <w:r>
-        <w:rPr>
-          <w:rFonts w:ascii="Times New Roman" w:hAnsi="Times New Roman"/>
-          <w:b/>
-          <w:sz w:val="36"/>
-          <w:szCs w:val="36"/>
-          <w:u w:val="single"/>
-        </w:rPr>
-        <w:t>To</w:t>
-      </w:r>
-      <w:proofErr w:type="gramEnd"/>
-      <w:r>
-        <w:rPr>
-          <w:rFonts w:ascii="Times New Roman" w:hAnsi="Times New Roman"/>
-          <w:b/>
-          <w:sz w:val="36"/>
-          <w:szCs w:val="36"/>
-          <w:u w:val="single"/>
-        </w:rPr>
-        <w:t xml:space="preserve"> Create A Matrix</w:t>
+        <w:t>How To Create A Matrix</w:t>
       </w:r>
     </w:p>
     <w:p>
@@ -826,29 +760,7 @@
           <w:u w:val="single"/>
         </w:rPr>
         <w:lastRenderedPageBreak/>
-        <w:t xml:space="preserve">How </w:t>
-      </w:r>
-      <w:proofErr w:type="gramStart"/>
-      <w:r>
-        <w:rPr>
-          <w:rFonts w:ascii="Times New Roman" w:hAnsi="Times New Roman"/>
-          <w:b/>
-          <w:sz w:val="36"/>
-          <w:szCs w:val="36"/>
-          <w:u w:val="single"/>
-        </w:rPr>
-        <w:t>To</w:t>
-      </w:r>
-      <w:proofErr w:type="gramEnd"/>
-      <w:r>
-        <w:rPr>
-          <w:rFonts w:ascii="Times New Roman" w:hAnsi="Times New Roman"/>
-          <w:b/>
-          <w:sz w:val="36"/>
-          <w:szCs w:val="36"/>
-          <w:u w:val="single"/>
-        </w:rPr>
-        <w:t xml:space="preserve"> Create Your Answers</w:t>
+        <w:t>How To Create Your Answers</w:t>
       </w:r>
     </w:p>
     <w:p>
@@ -998,25 +910,7 @@
           <w:sz w:val="28"/>
           <w:szCs w:val="28"/>
         </w:rPr>
-        <w:t xml:space="preserve">The solutions for the problem will be </w:t>
-      </w:r>
-      <w:proofErr w:type="gramStart"/>
-      <w:r>
-        <w:rPr>
-          <w:rFonts w:ascii="Times New Roman" w:hAnsi="Times New Roman"/>
-          <w:sz w:val="28"/>
-          <w:szCs w:val="28"/>
-        </w:rPr>
-        <w:t>appear</w:t>
-      </w:r>
-      <w:proofErr w:type="gramEnd"/>
-      <w:r>
-        <w:rPr>
-          <w:rFonts w:ascii="Times New Roman" w:hAnsi="Times New Roman"/>
-          <w:sz w:val="28"/>
-          <w:szCs w:val="28"/>
-        </w:rPr>
-        <w:t xml:space="preserve"> under the heading “Answer:” with (a) solution variable(s) (X</w:t>
+        <w:t>The solutions for the problem will be appear under the heading “Answer:” with (a) solution variable(s) (X</w:t>
       </w:r>
       <w:r>
         <w:rPr>
@@ -1115,6 +1009,214 @@
           <w:szCs w:val="28"/>
         </w:rPr>
         <w:t>When you are finished, hit the “Submit Answer” button to the bottom right. The page will check your answers. If your solutions are all correct, the page will notify you with a congratulatory message. If any solution is incorrect, the page will prompt you to recheck your answer. If you created one too few or many solutions, the page will prompt you to check that you submitted the correct amount of solutions.</w:t>
+      </w:r>
+    </w:p>
+    <w:p>
+      <w:pPr>
+        <w:pStyle w:val="ListParagraph"/>
+        <w:rPr>
+          <w:rFonts w:ascii="Times New Roman" w:hAnsi="Times New Roman"/>
+          <w:sz w:val="28"/>
+          <w:szCs w:val="28"/>
+        </w:rPr>
+      </w:pPr>
+    </w:p>
+    <w:p>
+      <w:pPr>
+        <w:rPr>
+          <w:rFonts w:ascii="Times New Roman" w:hAnsi="Times New Roman"/>
+          <w:b/>
+          <w:sz w:val="36"/>
+          <w:szCs w:val="36"/>
+          <w:u w:val="single"/>
+        </w:rPr>
+      </w:pPr>
+      <w:r>
+        <w:rPr>
+          <w:rFonts w:ascii="Times New Roman" w:hAnsi="Times New Roman"/>
+          <w:b/>
+          <w:sz w:val="36"/>
+          <w:szCs w:val="36"/>
+          <w:u w:val="single"/>
+        </w:rPr>
+        <w:t>Contact Technical Support</w:t>
+      </w:r>
+    </w:p>
+    <w:p>
+      <w:pPr>
+        <w:rPr>
+          <w:rFonts w:ascii="Times New Roman" w:hAnsi="Times New Roman"/>
+          <w:sz w:val="28"/>
+          <w:szCs w:val="28"/>
+        </w:rPr>
+      </w:pPr>
+      <w:r>
+        <w:rPr>
+          <w:rFonts w:ascii="Times New Roman" w:hAnsi="Times New Roman"/>
+          <w:sz w:val="28"/>
+          <w:szCs w:val="28"/>
+        </w:rPr>
+        <w:tab/>
+        <w:t>If you have any issues with this homework site, contact:</w:t>
+      </w:r>
+    </w:p>
+    <w:p>
+      <w:pPr>
+        <w:pStyle w:val="ListParagraph"/>
+        <w:numPr>
+          <w:ilvl w:val="0"/>
+          <w:numId w:val="8"/>
+        </w:numPr>
+        <w:spacing w:after="0"/>
+        <w:rPr>
+          <w:rFonts w:ascii="Times New Roman" w:hAnsi="Times New Roman"/>
+          <w:sz w:val="28"/>
+          <w:szCs w:val="28"/>
+        </w:rPr>
+      </w:pPr>
+      <w:r>
+        <w:rPr>
+          <w:rFonts w:ascii="Times New Roman" w:hAnsi="Times New Roman"/>
+          <w:sz w:val="28"/>
+          <w:szCs w:val="28"/>
+        </w:rPr>
+        <w:t xml:space="preserve">Brendan Birdsong, primary tech support and technical team leader. Phone: 417-294-4394 E-mail: </w:t>
+      </w:r>
+      <w:hyperlink r:id="rId6" w:history="1">
+        <w:r>
+          <w:rPr>
+            <w:rStyle w:val="Hyperlink"/>
+            <w:rFonts w:ascii="Times New Roman" w:hAnsi="Times New Roman"/>
+            <w:sz w:val="28"/>
+            <w:szCs w:val="28"/>
+          </w:rPr>
+          <w:t>bbirdsong@drury.edu</w:t>
+        </w:r>
+      </w:hyperlink>
+    </w:p>
+    <w:p>
+      <w:pPr>
+        <w:pStyle w:val="ListParagraph"/>
+        <w:spacing w:after="0"/>
+        <w:rPr>
+          <w:rFonts w:ascii="Times New Roman" w:hAnsi="Times New Roman"/>
+          <w:sz w:val="28"/>
+          <w:szCs w:val="28"/>
+        </w:rPr>
+      </w:pPr>
+    </w:p>
+    <w:p>
+      <w:pPr>
+        <w:pStyle w:val="ListParagraph"/>
+        <w:numPr>
+          <w:ilvl w:val="0"/>
+          <w:numId w:val="8"/>
+        </w:numPr>
+        <w:spacing w:after="0"/>
+        <w:rPr>
+          <w:rFonts w:ascii="Times New Roman" w:hAnsi="Times New Roman"/>
+          <w:sz w:val="28"/>
+          <w:szCs w:val="28"/>
+        </w:rPr>
+      </w:pPr>
+      <w:r>
+        <w:rPr>
+          <w:rFonts w:ascii="Times New Roman" w:hAnsi="Times New Roman"/>
+          <w:sz w:val="28"/>
+          <w:szCs w:val="28"/>
+        </w:rPr>
+        <w:t xml:space="preserve">Kieran Ojakangas, team manager and alternative tech support. Phone: 417-894-5475 Email: </w:t>
+      </w:r>
+      <w:hyperlink r:id="rId7" w:history="1">
+        <w:r>
+          <w:rPr>
+            <w:rStyle w:val="Hyperlink"/>
+            <w:rFonts w:ascii="Times New Roman" w:hAnsi="Times New Roman"/>
+            <w:sz w:val="28"/>
+            <w:szCs w:val="28"/>
+          </w:rPr>
+          <w:t>kojakangas@drury.edu</w:t>
+        </w:r>
+      </w:hyperlink>
+    </w:p>
+    <w:p>
+      <w:pPr>
+        <w:spacing w:after="0"/>
+        <w:rPr>
+          <w:rFonts w:ascii="Times New Roman" w:hAnsi="Times New Roman"/>
+          <w:sz w:val="28"/>
+          <w:szCs w:val="28"/>
+        </w:rPr>
+      </w:pPr>
+    </w:p>
+    <w:p>
+      <w:pPr>
+        <w:pStyle w:val="ListParagraph"/>
+        <w:numPr>
+          <w:ilvl w:val="0"/>
+          <w:numId w:val="8"/>
+        </w:numPr>
+        <w:spacing w:after="0"/>
+        <w:rPr>
+          <w:rFonts w:ascii="Times New Roman" w:hAnsi="Times New Roman"/>
+          <w:sz w:val="28"/>
+          <w:szCs w:val="28"/>
+        </w:rPr>
+      </w:pPr>
+      <w:r>
+        <w:rPr>
+          <w:rFonts w:ascii="Times New Roman" w:hAnsi="Times New Roman"/>
+          <w:sz w:val="28"/>
+          <w:szCs w:val="28"/>
+        </w:rPr>
+        <w:t xml:space="preserve">Tyler Jenkins, client manager and alternative tech support. Phone: 417-379-1111 Email: </w:t>
+      </w:r>
+      <w:hyperlink r:id="rId8" w:history="1">
+        <w:r>
+          <w:rPr>
+            <w:rStyle w:val="Hyperlink"/>
+            <w:rFonts w:ascii="Times New Roman" w:hAnsi="Times New Roman"/>
+            <w:sz w:val="28"/>
+            <w:szCs w:val="28"/>
+          </w:rPr>
+          <w:t>tjenkins01@drury.edu</w:t>
+        </w:r>
+      </w:hyperlink>
+    </w:p>
+    <w:p>
+      <w:pPr>
+        <w:pStyle w:val="ListParagraph"/>
+        <w:rPr>
+          <w:rFonts w:ascii="Times New Roman" w:hAnsi="Times New Roman"/>
+          <w:sz w:val="28"/>
+          <w:szCs w:val="28"/>
+        </w:rPr>
+      </w:pPr>
+    </w:p>
+    <w:p>
+      <w:pPr>
+        <w:pStyle w:val="ListParagraph"/>
+        <w:rPr>
+          <w:rFonts w:ascii="Times New Roman" w:hAnsi="Times New Roman"/>
+          <w:sz w:val="28"/>
+          <w:szCs w:val="28"/>
+        </w:rPr>
+      </w:pPr>
+      <w:r>
+        <w:rPr>
+          <w:rFonts w:ascii="Times New Roman" w:hAnsi="Times New Roman"/>
+          <w:sz w:val="28"/>
+          <w:szCs w:val="28"/>
+        </w:rPr>
+        <w:t>The above contacts are the members of the Axiomz developer team. You can find them on the Drury University campus during day school hours.</w:t>
+      </w:r>
+      <w:r>
+        <w:rPr>
+          <w:rFonts w:ascii="Times New Roman" w:hAnsi="Times New Roman"/>
+          <w:sz w:val="28"/>
+          <w:szCs w:val="28"/>
+        </w:rPr>
+        <w:t xml:space="preserve"> Contact a member for availability.</w:t>
       </w:r>
     </w:p>
     <w:sectPr>
@@ -1492,6 +1594,95 @@
     </w:lvl>
   </w:abstractNum>
   <w:abstractNum w:abstractNumId="4">
+    <w:nsid w:val="3D233ABA"/>
+    <w:multiLevelType w:val="hybridMultilevel"/>
+    <w:tmpl w:val="0A500C60"/>
+    <w:lvl w:ilvl="0" w:tplc="0DB2E260">
+      <w:start w:val="1"/>
+      <w:numFmt w:val="decimal"/>
+      <w:lvlText w:val="%1.)"/>
+      <w:lvlJc w:val="left"/>
+      <w:pPr>
+        <w:ind w:left="720" w:hanging="360"/>
+      </w:pPr>
+      <w:rPr>
+        <w:rFonts w:hint="default"/>
+      </w:rPr>
+    </w:lvl>
+    <w:lvl w:ilvl="1" w:tplc="04090019" w:tentative="1">
+      <w:start w:val="1"/>
+      <w:numFmt w:val="lowerLetter"/>
+      <w:lvlText w:val="%2."/>
+      <w:lvlJc w:val="left"/>
+      <w:pPr>
+        <w:ind w:left="1440" w:hanging="360"/>
+      </w:pPr>
+    </w:lvl>
+    <w:lvl w:ilvl="2" w:tplc="0409001B" w:tentative="1">
+      <w:start w:val="1"/>
+      <w:numFmt w:val="lowerRoman"/>
+      <w:lvlText w:val="%3."/>
+      <w:lvlJc w:val="right"/>
+      <w:pPr>
+        <w:ind w:left="2160" w:hanging="180"/>
+      </w:pPr>
+    </w:lvl>
+    <w:lvl w:ilvl="3" w:tplc="0409000F" w:tentative="1">
+      <w:start w:val="1"/>
+      <w:numFmt w:val="decimal"/>
+      <w:lvlText w:val="%4."/>
+      <w:lvlJc w:val="left"/>
+      <w:pPr>
+        <w:ind w:left="2880" w:hanging="360"/>
+      </w:pPr>
+    </w:lvl>
+    <w:lvl w:ilvl="4" w:tplc="04090019" w:tentative="1">
+      <w:start w:val="1"/>
+      <w:numFmt w:val="lowerLetter"/>
+      <w:lvlText w:val="%5."/>
+      <w:lvlJc w:val="left"/>
+      <w:pPr>
+        <w:ind w:left="3600" w:hanging="360"/>
+      </w:pPr>
+    </w:lvl>
+    <w:lvl w:ilvl="5" w:tplc="0409001B" w:tentative="1">
+      <w:start w:val="1"/>
+      <w:numFmt w:val="lowerRoman"/>
+      <w:lvlText w:val="%6."/>
+      <w:lvlJc w:val="right"/>
+      <w:pPr>
+        <w:ind w:left="4320" w:hanging="180"/>
+      </w:pPr>
+    </w:lvl>
+    <w:lvl w:ilvl="6" w:tplc="0409000F" w:tentative="1">
+      <w:start w:val="1"/>
+      <w:numFmt w:val="decimal"/>
+      <w:lvlText w:val="%7."/>
+      <w:lvlJc w:val="left"/>
+      <w:pPr>
+        <w:ind w:left="5040" w:hanging="360"/>
+      </w:pPr>
+    </w:lvl>
+    <w:lvl w:ilvl="7" w:tplc="04090019" w:tentative="1">
+      <w:start w:val="1"/>
+      <w:numFmt w:val="lowerLetter"/>
+      <w:lvlText w:val="%8."/>
+      <w:lvlJc w:val="left"/>
+      <w:pPr>
+        <w:ind w:left="5760" w:hanging="360"/>
+      </w:pPr>
+    </w:lvl>
+    <w:lvl w:ilvl="8" w:tplc="0409001B" w:tentative="1">
+      <w:start w:val="1"/>
+      <w:numFmt w:val="lowerRoman"/>
+      <w:lvlText w:val="%9."/>
+      <w:lvlJc w:val="right"/>
+      <w:pPr>
+        <w:ind w:left="6480" w:hanging="180"/>
+      </w:pPr>
+    </w:lvl>
+  </w:abstractNum>
+  <w:abstractNum w:abstractNumId="5">
     <w:nsid w:val="40B50E39"/>
     <w:multiLevelType w:val="hybridMultilevel"/>
     <w:tmpl w:val="1286E1A6"/>
@@ -1580,7 +1771,7 @@
       </w:pPr>
     </w:lvl>
   </w:abstractNum>
-  <w:abstractNum w:abstractNumId="5">
+  <w:abstractNum w:abstractNumId="6">
     <w:nsid w:val="59667817"/>
     <w:multiLevelType w:val="hybridMultilevel"/>
     <w:tmpl w:val="1286E1A6"/>
@@ -1669,7 +1860,7 @@
       </w:pPr>
     </w:lvl>
   </w:abstractNum>
-  <w:abstractNum w:abstractNumId="6">
+  <w:abstractNum w:abstractNumId="7">
     <w:nsid w:val="76F148A7"/>
     <w:multiLevelType w:val="hybridMultilevel"/>
     <w:tmpl w:val="11BCBD3E"/>
@@ -1762,13 +1953,13 @@
     </w:lvl>
   </w:abstractNum>
   <w:num w:numId="1">
-    <w:abstractNumId w:val="5"/>
+    <w:abstractNumId w:val="6"/>
   </w:num>
   <w:num w:numId="2">
     <w:abstractNumId w:val="3"/>
   </w:num>
   <w:num w:numId="3">
-    <w:abstractNumId w:val="4"/>
+    <w:abstractNumId w:val="5"/>
   </w:num>
   <w:num w:numId="4">
     <w:abstractNumId w:val="0"/>
@@ -1777,10 +1968,13 @@
     <w:abstractNumId w:val="2"/>
   </w:num>
   <w:num w:numId="6">
-    <w:abstractNumId w:val="6"/>
+    <w:abstractNumId w:val="7"/>
   </w:num>
   <w:num w:numId="7">
     <w:abstractNumId w:val="1"/>
+  </w:num>
+  <w:num w:numId="8">
+    <w:abstractNumId w:val="4"/>
   </w:num>
 </w:numbering>
 </file>
@@ -2017,6 +2211,17 @@
       <w:ind w:left="720"/>
       <w:contextualSpacing/>
     </w:pPr>
+  </w:style>
+  <w:style w:type="character" w:styleId="Hyperlink">
+    <w:name w:val="Hyperlink"/>
+    <w:basedOn w:val="DefaultParagraphFont"/>
+    <w:uiPriority w:val="99"/>
+    <w:unhideWhenUsed/>
+    <w:rsid w:val="007F18B3"/>
+    <w:rPr>
+      <w:color w:val="0000FF" w:themeColor="hyperlink"/>
+      <w:u w:val="single"/>
+    </w:rPr>
   </w:style>
 </w:styles>
 </file>

</xml_diff>

<commit_message>
Slight change mentioning filling out blank fields with 0s for students
</commit_message>
<xml_diff>
--- a/Linear Algrebra HW User Manual.docx
+++ b/Linear Algrebra HW User Manual.docx
@@ -250,7 +250,31 @@
           <w:szCs w:val="36"/>
           <w:u w:val="single"/>
         </w:rPr>
-        <w:t>Linear Algrebra HW Application:</w:t>
+        <w:t xml:space="preserve">Linear </w:t>
+      </w:r>
+      <w:proofErr w:type="spellStart"/>
+      <w:r>
+        <w:rPr>
+          <w:rFonts w:ascii="Times New Roman" w:hAnsi="Times New Roman"/>
+          <w:b/>
+          <w:color w:val="002060"/>
+          <w:sz w:val="36"/>
+          <w:szCs w:val="36"/>
+          <w:u w:val="single"/>
+        </w:rPr>
+        <w:t>Algrebra</w:t>
+      </w:r>
+      <w:proofErr w:type="spellEnd"/>
+      <w:r>
+        <w:rPr>
+          <w:rFonts w:ascii="Times New Roman" w:hAnsi="Times New Roman"/>
+          <w:b/>
+          <w:color w:val="002060"/>
+          <w:sz w:val="36"/>
+          <w:szCs w:val="36"/>
+          <w:u w:val="single"/>
+        </w:rPr>
+        <w:t xml:space="preserve"> HW Application:</w:t>
       </w:r>
     </w:p>
     <w:p>
@@ -508,7 +532,27 @@
           <w:sz w:val="28"/>
           <w:szCs w:val="28"/>
         </w:rPr>
-        <w:t>Wake up… the matrix has you! It’s time to solve this matrix. To set yourself free, direct your web browser to the following page:</w:t>
+        <w:t xml:space="preserve">Wake up… the matrix </w:t>
+      </w:r>
+      <w:proofErr w:type="gramStart"/>
+      <w:r>
+        <w:rPr>
+          <w:rFonts w:ascii="Times New Roman" w:hAnsi="Times New Roman"/>
+          <w:color w:val="002060"/>
+          <w:sz w:val="28"/>
+          <w:szCs w:val="28"/>
+        </w:rPr>
+        <w:t>has</w:t>
+      </w:r>
+      <w:proofErr w:type="gramEnd"/>
+      <w:r>
+        <w:rPr>
+          <w:rFonts w:ascii="Times New Roman" w:hAnsi="Times New Roman"/>
+          <w:color w:val="002060"/>
+          <w:sz w:val="28"/>
+          <w:szCs w:val="28"/>
+        </w:rPr>
+        <w:t xml:space="preserve"> you! It’s time to solve this matrix. To set yourself free, direct your web browser to the following page:</w:t>
       </w:r>
     </w:p>
     <w:p>
@@ -560,7 +604,27 @@
           <w:szCs w:val="28"/>
         </w:rPr>
         <w:tab/>
-        <w:t>The Axiomz development team would like to welcome you to the Linear Algebra Homework system. To sign up, click the “Create Account” dropdown in the top left corner of the home page. After entering your valid credentials</w:t>
+        <w:t xml:space="preserve">The </w:t>
+      </w:r>
+      <w:proofErr w:type="spellStart"/>
+      <w:r>
+        <w:rPr>
+          <w:rFonts w:ascii="Times New Roman" w:hAnsi="Times New Roman"/>
+          <w:color w:val="002060"/>
+          <w:sz w:val="28"/>
+          <w:szCs w:val="28"/>
+        </w:rPr>
+        <w:t>Axiomz</w:t>
+      </w:r>
+      <w:proofErr w:type="spellEnd"/>
+      <w:r>
+        <w:rPr>
+          <w:rFonts w:ascii="Times New Roman" w:hAnsi="Times New Roman"/>
+          <w:color w:val="002060"/>
+          <w:sz w:val="28"/>
+          <w:szCs w:val="28"/>
+        </w:rPr>
+        <w:t xml:space="preserve"> development team would like to welcome you to the Linear Algebra Homework system. To sign up, click the “Create Account” dropdown in the top left corner of the home page. After entering your valid credentials</w:t>
       </w:r>
       <w:r>
         <w:rPr>
@@ -592,7 +656,31 @@
           <w:szCs w:val="36"/>
           <w:u w:val="single"/>
         </w:rPr>
-        <w:t>What To Do When Logged In</w:t>
+        <w:t xml:space="preserve">What </w:t>
+      </w:r>
+      <w:proofErr w:type="gramStart"/>
+      <w:r>
+        <w:rPr>
+          <w:rFonts w:ascii="Times New Roman" w:hAnsi="Times New Roman"/>
+          <w:b/>
+          <w:color w:val="002060"/>
+          <w:sz w:val="36"/>
+          <w:szCs w:val="36"/>
+          <w:u w:val="single"/>
+        </w:rPr>
+        <w:t>To</w:t>
+      </w:r>
+      <w:proofErr w:type="gramEnd"/>
+      <w:r>
+        <w:rPr>
+          <w:rFonts w:ascii="Times New Roman" w:hAnsi="Times New Roman"/>
+          <w:b/>
+          <w:color w:val="002060"/>
+          <w:sz w:val="36"/>
+          <w:szCs w:val="36"/>
+          <w:u w:val="single"/>
+        </w:rPr>
+        <w:t xml:space="preserve"> Do When Logged In</w:t>
       </w:r>
     </w:p>
     <w:p>
@@ -673,7 +761,31 @@
           <w:szCs w:val="36"/>
           <w:u w:val="single"/>
         </w:rPr>
-        <w:t>How To Create A Matrix</w:t>
+        <w:t xml:space="preserve">How </w:t>
+      </w:r>
+      <w:proofErr w:type="gramStart"/>
+      <w:r>
+        <w:rPr>
+          <w:rFonts w:ascii="Times New Roman" w:hAnsi="Times New Roman"/>
+          <w:b/>
+          <w:color w:val="002060"/>
+          <w:sz w:val="36"/>
+          <w:szCs w:val="36"/>
+          <w:u w:val="single"/>
+        </w:rPr>
+        <w:t>To</w:t>
+      </w:r>
+      <w:proofErr w:type="gramEnd"/>
+      <w:r>
+        <w:rPr>
+          <w:rFonts w:ascii="Times New Roman" w:hAnsi="Times New Roman"/>
+          <w:b/>
+          <w:color w:val="002060"/>
+          <w:sz w:val="36"/>
+          <w:szCs w:val="36"/>
+          <w:u w:val="single"/>
+        </w:rPr>
+        <w:t xml:space="preserve"> Create A Matrix</w:t>
       </w:r>
     </w:p>
     <w:p>
@@ -1038,7 +1150,31 @@
           <w:szCs w:val="36"/>
           <w:u w:val="single"/>
         </w:rPr>
-        <w:t>How To Create Your Answers</w:t>
+        <w:t xml:space="preserve">How </w:t>
+      </w:r>
+      <w:proofErr w:type="gramStart"/>
+      <w:r>
+        <w:rPr>
+          <w:rFonts w:ascii="Times New Roman" w:hAnsi="Times New Roman"/>
+          <w:b/>
+          <w:color w:val="002060"/>
+          <w:sz w:val="36"/>
+          <w:szCs w:val="36"/>
+          <w:u w:val="single"/>
+        </w:rPr>
+        <w:t>To</w:t>
+      </w:r>
+      <w:proofErr w:type="gramEnd"/>
+      <w:r>
+        <w:rPr>
+          <w:rFonts w:ascii="Times New Roman" w:hAnsi="Times New Roman"/>
+          <w:b/>
+          <w:color w:val="002060"/>
+          <w:sz w:val="36"/>
+          <w:szCs w:val="36"/>
+          <w:u w:val="single"/>
+        </w:rPr>
+        <w:t xml:space="preserve"> Create Your Answers</w:t>
       </w:r>
     </w:p>
     <w:p>
@@ -1239,7 +1375,27 @@
           <w:sz w:val="28"/>
           <w:szCs w:val="28"/>
         </w:rPr>
-        <w:t>The solutions for the problem will be appear under the heading “Answer:” with (a) solution variable(s) (X</w:t>
+        <w:t xml:space="preserve">The solutions for the problem will be </w:t>
+      </w:r>
+      <w:proofErr w:type="gramStart"/>
+      <w:r>
+        <w:rPr>
+          <w:rFonts w:ascii="Times New Roman" w:hAnsi="Times New Roman"/>
+          <w:color w:val="002060"/>
+          <w:sz w:val="28"/>
+          <w:szCs w:val="28"/>
+        </w:rPr>
+        <w:t>appear</w:t>
+      </w:r>
+      <w:proofErr w:type="gramEnd"/>
+      <w:r>
+        <w:rPr>
+          <w:rFonts w:ascii="Times New Roman" w:hAnsi="Times New Roman"/>
+          <w:color w:val="002060"/>
+          <w:sz w:val="28"/>
+          <w:szCs w:val="28"/>
+        </w:rPr>
+        <w:t xml:space="preserve"> under the heading “Answer:” with (a) solution variable(s) (X</w:t>
       </w:r>
       <w:r>
         <w:rPr>
@@ -1400,6 +1556,15 @@
           <w:sz w:val="28"/>
           <w:szCs w:val="28"/>
         </w:rPr>
+        <w:t xml:space="preserve">Be sure you have filled out every text field in your work and answers! Any solution or piece of work that is “blank” in these mathematical operations must be filled out with a 0. </w:t>
+      </w:r>
+      <w:r>
+        <w:rPr>
+          <w:rFonts w:ascii="Times New Roman" w:hAnsi="Times New Roman"/>
+          <w:color w:val="002060"/>
+          <w:sz w:val="28"/>
+          <w:szCs w:val="28"/>
+        </w:rPr>
         <w:t>When you are finished, hit the “Submit Answer” button to the bottom right. The page will check your answers. If your solutions are all correct, the page will notify you with a congratulatory message. If any solution is incorrect, the page will prompt you to recheck your answer. If you created one too few or many solutions, the page will prompt you to check that you submitted the correct amount of solutions.</w:t>
       </w:r>
       <w:r>
@@ -1453,8 +1618,31 @@
           <w:szCs w:val="36"/>
           <w:u w:val="single"/>
         </w:rPr>
-        <w:lastRenderedPageBreak/>
-        <w:t xml:space="preserve">What To Do When Logged In As </w:t>
+        <w:t xml:space="preserve">What </w:t>
+      </w:r>
+      <w:proofErr w:type="gramStart"/>
+      <w:r>
+        <w:rPr>
+          <w:rFonts w:ascii="Times New Roman" w:hAnsi="Times New Roman"/>
+          <w:b/>
+          <w:color w:val="002060"/>
+          <w:sz w:val="36"/>
+          <w:szCs w:val="36"/>
+          <w:u w:val="single"/>
+        </w:rPr>
+        <w:t>To</w:t>
+      </w:r>
+      <w:proofErr w:type="gramEnd"/>
+      <w:r>
+        <w:rPr>
+          <w:rFonts w:ascii="Times New Roman" w:hAnsi="Times New Roman"/>
+          <w:b/>
+          <w:color w:val="002060"/>
+          <w:sz w:val="36"/>
+          <w:szCs w:val="36"/>
+          <w:u w:val="single"/>
+        </w:rPr>
+        <w:t xml:space="preserve"> Do When Logged In As </w:t>
       </w:r>
       <w:r>
         <w:rPr>
@@ -1556,7 +1744,31 @@
           <w:szCs w:val="36"/>
           <w:u w:val="single"/>
         </w:rPr>
-        <w:t>Creating A New Assignment</w:t>
+        <w:t xml:space="preserve">Creating </w:t>
+      </w:r>
+      <w:proofErr w:type="gramStart"/>
+      <w:r>
+        <w:rPr>
+          <w:rFonts w:ascii="Times New Roman" w:hAnsi="Times New Roman"/>
+          <w:b/>
+          <w:color w:val="002060"/>
+          <w:sz w:val="36"/>
+          <w:szCs w:val="36"/>
+          <w:u w:val="single"/>
+        </w:rPr>
+        <w:t>A</w:t>
+      </w:r>
+      <w:proofErr w:type="gramEnd"/>
+      <w:r>
+        <w:rPr>
+          <w:rFonts w:ascii="Times New Roman" w:hAnsi="Times New Roman"/>
+          <w:b/>
+          <w:color w:val="002060"/>
+          <w:sz w:val="36"/>
+          <w:szCs w:val="36"/>
+          <w:u w:val="single"/>
+        </w:rPr>
+        <w:t xml:space="preserve"> New Assignment</w:t>
       </w:r>
     </w:p>
     <w:p>
@@ -1678,17 +1890,8 @@
           <w:sz w:val="28"/>
           <w:szCs w:val="28"/>
         </w:rPr>
-        <w:t xml:space="preserve">After selecting the type of question you wish to assign and filling the appropriate fields, click “Add Question” and the table on the right will populate with your newly added question. You can repeat steps 2-4 any </w:t>
-      </w:r>
-      <w:r>
-        <w:rPr>
-          <w:rFonts w:ascii="Times New Roman" w:hAnsi="Times New Roman"/>
-          <w:color w:val="002060"/>
-          <w:sz w:val="28"/>
-          <w:szCs w:val="28"/>
-        </w:rPr>
         <w:lastRenderedPageBreak/>
-        <w:t>number of times you wish to assign any number of specific problems for your students. When you are finished, click “Assign Homework” and you should be notified of the success of your newly added assignment, and you will be redirected to your home page where you can see your new assignment in the table on the left and see the current status of the assignment for each of your students in the table on the right.</w:t>
+        <w:t>After selecting the type of question you wish to assign and filling the appropriate fields, click “Add Question” and the table on the right will populate with your newly added question. You can repeat steps 2-4 any number of times you wish to assign any number of specific problems for your students. When you are finished, click “Assign Homework” and you should be notified of the success of your newly added assignment, and you will be redirected to your home page where you can see your new assignment in the table on the left and see the current status of the assignment for each of your students in the table on the right.</w:t>
       </w:r>
     </w:p>
     <w:p>
@@ -1963,7 +2166,27 @@
           <w:sz w:val="28"/>
           <w:szCs w:val="28"/>
         </w:rPr>
-        <w:t>The above contacts are the members of the Axiomz developer team. You can find them on the Drury University campus during day school hours.</w:t>
+        <w:t xml:space="preserve">The above contacts are the members of the </w:t>
+      </w:r>
+      <w:proofErr w:type="spellStart"/>
+      <w:r>
+        <w:rPr>
+          <w:rFonts w:ascii="Times New Roman" w:hAnsi="Times New Roman"/>
+          <w:color w:val="002060"/>
+          <w:sz w:val="28"/>
+          <w:szCs w:val="28"/>
+        </w:rPr>
+        <w:t>Axiomz</w:t>
+      </w:r>
+      <w:proofErr w:type="spellEnd"/>
+      <w:r>
+        <w:rPr>
+          <w:rFonts w:ascii="Times New Roman" w:hAnsi="Times New Roman"/>
+          <w:color w:val="002060"/>
+          <w:sz w:val="28"/>
+          <w:szCs w:val="28"/>
+        </w:rPr>
+        <w:t xml:space="preserve"> developer team. You can find them on the Drury University campus during day school hours.</w:t>
       </w:r>
       <w:r>
         <w:rPr>
@@ -3867,7 +4090,7 @@
 </file>
 
 <file path=customXml/itemProps1.xml><?xml version="1.0" encoding="utf-8"?>
-<ds:datastoreItem xmlns:ds="http://schemas.openxmlformats.org/officeDocument/2006/customXml" ds:itemID="{36F2629F-3252-4DEF-ADC6-562078B5D056}">
+<ds:datastoreItem xmlns:ds="http://schemas.openxmlformats.org/officeDocument/2006/customXml" ds:itemID="{6CE247DF-2192-4556-9EB0-B4EF1356654F}">
   <ds:schemaRefs>
     <ds:schemaRef ds:uri="http://schemas.openxmlformats.org/officeDocument/2006/bibliography"/>
   </ds:schemaRefs>

</xml_diff>